<commit_message>
Versão final Artigo ADM
...
</commit_message>
<xml_diff>
--- a/ASAI_DOC2.docx
+++ b/ASAI_DOC2.docx
@@ -5,29 +5,125 @@
     <w:p>
       <w:pPr>
         <w:pStyle w:val="papertitle"/>
+      </w:pPr>
+      <w:r>
         <w:rPr>
           <w:lang w:val="pt-BR"/>
         </w:rPr>
-      </w:pPr>
-      <w:r>
-        <w:rPr>
+        <w:t xml:space="preserve">A Computer </w:t>
+      </w:r>
+      <w:r>
+        <w:t xml:space="preserve">Supported Collaborative Work Tools Review </w:t>
+      </w:r>
+    </w:p>
+    <w:p>
+      <w:pPr>
+        <w:pStyle w:val="author"/>
+        <w:rPr>
+          <w:vertAlign w:val="superscript"/>
           <w:lang w:val="pt-BR"/>
         </w:rPr>
-        <w:t>Title</w:t>
-      </w:r>
-    </w:p>
-    <w:p>
-      <w:pPr>
-        <w:pStyle w:val="author"/>
+      </w:pPr>
+      <w:r>
         <w:rPr>
           <w:lang w:val="pt-BR"/>
         </w:rPr>
-      </w:pPr>
-      <w:r>
-        <w:rPr>
+        <w:t>Bruno Gustavo Chagas</w:t>
+      </w:r>
+      <w:r>
+        <w:rPr>
+          <w:vertAlign w:val="superscript"/>
           <w:lang w:val="pt-BR"/>
         </w:rPr>
-        <w:t>Bruno Gustavo Chagas and Felipe Soares</w:t>
+        <w:t>1</w:t>
+      </w:r>
+      <w:r>
+        <w:rPr>
+          <w:lang w:val="pt-BR"/>
+        </w:rPr>
+        <w:t xml:space="preserve"> and Felipe Soares</w:t>
+      </w:r>
+      <w:r>
+        <w:rPr>
+          <w:vertAlign w:val="superscript"/>
+          <w:lang w:val="pt-BR"/>
+        </w:rPr>
+        <w:t>1</w:t>
+      </w:r>
+    </w:p>
+    <w:p>
+      <w:pPr>
+        <w:pStyle w:val="address"/>
+        <w:rPr>
+          <w:lang w:val="pt-BR"/>
+        </w:rPr>
+      </w:pPr>
+      <w:r>
+        <w:rPr>
+          <w:vertAlign w:val="superscript"/>
+          <w:lang w:val="pt-BR"/>
+        </w:rPr>
+        <w:t>1</w:t>
+      </w:r>
+      <w:r>
+        <w:rPr>
+          <w:vertAlign w:val="superscript"/>
+          <w:lang w:val="pt-BR"/>
+        </w:rPr>
+        <w:t xml:space="preserve"> </w:t>
+      </w:r>
+      <w:r>
+        <w:rPr>
+          <w:lang w:val="pt-BR"/>
+        </w:rPr>
+        <w:t xml:space="preserve">Instituto Politécnico de Bragança, </w:t>
+      </w:r>
+      <w:r>
+        <w:rPr>
+          <w:lang w:val="pt-BR"/>
+        </w:rPr>
+        <w:t>Information Systems, Bragan</w:t>
+      </w:r>
+      <w:r>
+        <w:rPr>
+          <w:lang w:val="pt-BR"/>
+        </w:rPr>
+        <w:t xml:space="preserve">ça, </w:t>
+      </w:r>
+      <w:r>
+        <w:rPr>
+          <w:lang w:val="pt-BR"/>
+        </w:rPr>
+        <w:t>Po</w:t>
+      </w:r>
+      <w:r>
+        <w:rPr>
+          <w:lang w:val="pt-BR"/>
+        </w:rPr>
+        <w:t xml:space="preserve">rtugal </w:t>
+      </w:r>
+    </w:p>
+    <w:p>
+      <w:pPr>
+        <w:pStyle w:val="address"/>
+        <w:rPr>
+          <w:rStyle w:val="e-mail"/>
+          <w:lang w:val="pt-BR"/>
+        </w:rPr>
+      </w:pPr>
+      <w:r>
+        <w:rPr>
+          <w:rStyle w:val="e-mail"/>
+          <w:lang w:val="pt-BR"/>
+        </w:rPr>
+        <w:t>{bruno.gc.chagas,felipe.s</w:t>
+      </w:r>
+      <w:r>
+        <w:rPr>
+          <w:rStyle w:val="e-mail"/>
+          <w:lang w:val="pt-BR"/>
+        </w:rPr>
+        <w:t>f.soares}@alunos.ipb.pt</w:t>
       </w:r>
     </w:p>
     <w:p>
@@ -35,35 +131,113 @@
         <w:pStyle w:val="abstract"/>
         <w:spacing w:after="0"/>
         <w:ind w:firstLine="0"/>
+      </w:pPr>
+      <w:r>
         <w:rPr>
           <w:b/>
         </w:rPr>
-      </w:pPr>
+        <w:t>Abstract</w:t>
+      </w:r>
       <w:r>
         <w:rPr>
           <w:b/>
         </w:rPr>
-        <w:t>Abstract.</w:t>
-      </w:r>
-      <w:r>
+        <w:t xml:space="preserve">. </w:t>
+      </w:r>
+      <w:r>
+        <w:t xml:space="preserve"> Computer Supported Collaborative Work is made of Collaborative Work and Communication Technologies, this concept affects the way that a group of connected people work and organize in such a way that some tools are needed to make the process flow easily. This kind of knowledge becomes necessary to achieve better results </w:t>
+      </w:r>
+      <w:r>
+        <w:t>of the</w:t>
+      </w:r>
+      <w:r>
+        <w:t xml:space="preserve"> </w:t>
+      </w:r>
+      <w:r>
+        <w:t>teamwork</w:t>
+      </w:r>
+      <w:r>
+        <w:t>.</w:t>
+      </w:r>
+      <w:r>
+        <w:t xml:space="preserve"> Our purpose is focused in presenting different kinds of CSCW tools to make a clear </w:t>
+      </w:r>
+      <w:r>
+        <w:t>distinction</w:t>
+      </w:r>
+      <w:r>
+        <w:t xml:space="preserve"> of each one. </w:t>
+      </w:r>
+    </w:p>
+    <w:p>
+      <w:pPr>
+        <w:pStyle w:val="keywords"/>
         <w:rPr>
           <w:b/>
         </w:rPr>
+      </w:pPr>
+      <w:r>
+        <w:rPr>
+          <w:b/>
+        </w:rPr>
+        <w:t>Keywords:</w:t>
+      </w:r>
+      <w:r>
+        <w:rPr>
+          <w:b/>
+        </w:rPr>
         <w:t xml:space="preserve"> </w:t>
       </w:r>
-    </w:p>
-    <w:p>
-      <w:pPr>
-        <w:pStyle w:val="keywords"/>
-        <w:rPr>
-          <w:b/>
-        </w:rPr>
-      </w:pPr>
-      <w:r>
-        <w:rPr>
-          <w:b/>
-        </w:rPr>
-        <w:t>Keywords:</w:t>
+      <w:r>
+        <w:t>CSCW</w:t>
+      </w:r>
+      <w:r>
+        <w:rPr>
+          <w:rStyle w:val="abstract"/>
+        </w:rPr>
+        <w:t xml:space="preserve"> </w:t>
+      </w:r>
+      <w:r>
+        <w:rPr>
+          <w:rStyle w:val="5yl5"/>
+        </w:rPr>
+        <w:t>·</w:t>
+      </w:r>
+      <w:r>
+        <w:t xml:space="preserve"> </w:t>
+      </w:r>
+      <w:r>
+        <w:t>Tools</w:t>
+      </w:r>
+      <w:r>
+        <w:rPr>
+          <w:rStyle w:val="abstract"/>
+        </w:rPr>
+        <w:t xml:space="preserve"> </w:t>
+      </w:r>
+      <w:r>
+        <w:rPr>
+          <w:rStyle w:val="5yl5"/>
+        </w:rPr>
+        <w:t>·</w:t>
+      </w:r>
+      <w:r>
+        <w:t xml:space="preserve"> Communication Technologies</w:t>
+      </w:r>
+      <w:r>
+        <w:rPr>
+          <w:rStyle w:val="abstract"/>
+        </w:rPr>
+        <w:t xml:space="preserve"> </w:t>
+      </w:r>
+      <w:r>
+        <w:rPr>
+          <w:rStyle w:val="5yl5"/>
+        </w:rPr>
+        <w:t>·</w:t>
+      </w:r>
+      <w:r>
+        <w:t xml:space="preserve"> Software</w:t>
       </w:r>
     </w:p>
     <w:p>
@@ -75,6 +249,109 @@
       </w:r>
     </w:p>
     <w:p>
+      <w:r>
+        <w:t>Some functions like, video conferencing, shared documents, message exchange and others, are examples of Computer Supported Collaborative Work (CSCW)</w:t>
+      </w:r>
+      <w:r>
+        <w:t>. Those functions are part of a large group of successful platforms, being used from basic situations to medicine</w:t>
+      </w:r>
+      <w:r>
+        <w:t xml:space="preserve">. Also, the CSCW allows users to work in a synchronous </w:t>
+      </w:r>
+      <w:r>
+        <w:t>and asynchronous ways.</w:t>
+      </w:r>
+      <w:r>
+        <w:t xml:space="preserve"> [1][2]. </w:t>
+      </w:r>
+    </w:p>
+    <w:p>
+      <w:r>
+        <w:t xml:space="preserve">The article </w:t>
+      </w:r>
+      <w:r>
+        <w:t>will be presented</w:t>
+      </w:r>
+      <w:r>
+        <w:t xml:space="preserve"> CSCW </w:t>
+      </w:r>
+      <w:r>
+        <w:t xml:space="preserve">concepts and </w:t>
+      </w:r>
+      <w:r>
+        <w:t>a</w:t>
+      </w:r>
+      <w:r>
+        <w:t xml:space="preserve"> short review</w:t>
+      </w:r>
+      <w:r>
+        <w:t xml:space="preserve"> about five </w:t>
+      </w:r>
+      <w:r>
+        <w:t>tools</w:t>
+      </w:r>
+      <w:r>
+        <w:t xml:space="preserve">, to know, </w:t>
+      </w:r>
+      <w:proofErr w:type="spellStart"/>
+      <w:r>
+        <w:t>Zoho</w:t>
+      </w:r>
+      <w:proofErr w:type="spellEnd"/>
+      <w:r>
+        <w:t xml:space="preserve"> Projects, Slack, Adobe Connect, Trello and </w:t>
+      </w:r>
+      <w:proofErr w:type="spellStart"/>
+      <w:r>
+        <w:t>Pipefy</w:t>
+      </w:r>
+      <w:proofErr w:type="spellEnd"/>
+      <w:r>
+        <w:t>.</w:t>
+      </w:r>
+    </w:p>
+    <w:p>
+      <w:r>
+        <w:t xml:space="preserve">This </w:t>
+      </w:r>
+      <w:r>
+        <w:t xml:space="preserve">article is organized in four </w:t>
+      </w:r>
+      <w:r>
+        <w:t>sections</w:t>
+      </w:r>
+      <w:r>
+        <w:t>, the introduction contextualize</w:t>
+      </w:r>
+      <w:r>
+        <w:t>s</w:t>
+      </w:r>
+      <w:r>
+        <w:t xml:space="preserve"> the use of CSCW</w:t>
+      </w:r>
+      <w:r>
+        <w:t xml:space="preserve"> (Section I)</w:t>
+      </w:r>
+      <w:r>
+        <w:t xml:space="preserve">, </w:t>
+      </w:r>
+      <w:r>
+        <w:t>then</w:t>
+      </w:r>
+      <w:r>
+        <w:t xml:space="preserve"> it</w:t>
+      </w:r>
+      <w:r>
+        <w:t xml:space="preserve"> talks about the fundamentals of computer </w:t>
+      </w:r>
+      <w:r>
+        <w:t xml:space="preserve">supported collaborative work and also explain the difference between collaborative work and communication technologies (Section II). After this, it explains the main functions and features of chosen CSCW tools (Section III). Finally, </w:t>
+      </w:r>
+      <w:r>
+        <w:t xml:space="preserve">the conclusion talks about how effective the CSCW tools could be. </w:t>
+      </w:r>
+    </w:p>
+    <w:p>
       <w:pPr>
         <w:pStyle w:val="heading1"/>
       </w:pPr>
@@ -95,12 +372,19 @@
         <w:pStyle w:val="heading2"/>
       </w:pPr>
       <w:r>
+        <w:lastRenderedPageBreak/>
         <w:t>Collaborative Work</w:t>
       </w:r>
     </w:p>
     <w:p>
       <w:r>
-        <w:t xml:space="preserve">According to [1], collaborative work systems </w:t>
+        <w:t>According to [</w:t>
+      </w:r>
+      <w:r>
+        <w:t>3</w:t>
+      </w:r>
+      <w:r>
+        <w:t xml:space="preserve">], collaborative work systems </w:t>
       </w:r>
       <w:r>
         <w:rPr>
@@ -127,183 +411,191 @@
         </w:rPr>
       </w:pPr>
       <w:r>
-        <w:t xml:space="preserve">According to [2], communication technology </w:t>
+        <w:t>According to [</w:t>
+      </w:r>
+      <w:r>
+        <w:t>4</w:t>
+      </w:r>
+      <w:r>
+        <w:t xml:space="preserve">], communication technology </w:t>
       </w:r>
       <w:r>
         <w:rPr>
           <w:color w:val="000000"/>
         </w:rPr>
         <w:t xml:space="preserve">exists for people to communicate in </w:t>
+      </w:r>
+      <w:r>
+        <w:rPr>
+          <w:color w:val="000000"/>
+        </w:rPr>
+        <w:t>an</w:t>
+      </w:r>
+      <w:r>
+        <w:rPr>
+          <w:color w:val="000000"/>
+        </w:rPr>
+        <w:t xml:space="preserve"> asynchronous way, so anyone is able to send and receive a message in a convenient time and in a convenient device. This fact leads people to work anywhere they want.</w:t>
+      </w:r>
+    </w:p>
+    <w:p>
+      <w:r>
+        <w:rPr>
+          <w:color w:val="000000"/>
+        </w:rPr>
+        <w:t>The technology has changed the way communication works, it brings the possibility of a human interacting with some device and the device to interact with the human, like a two-person communication. This technology can potentially reach many more people than face-to-face interaction.</w:t>
+      </w:r>
+    </w:p>
+    <w:p>
+      <w:pPr>
+        <w:pStyle w:val="heading1"/>
+      </w:pPr>
+      <w:r>
+        <w:t>Commu</w:t>
+      </w:r>
+      <w:r>
+        <w:t>nication and Collaborative Work Tools</w:t>
+      </w:r>
+    </w:p>
+    <w:p>
+      <w:pPr>
+        <w:rPr>
+          <w:rStyle w:val="tlid-translation"/>
+        </w:rPr>
+      </w:pPr>
+      <w:r>
+        <w:t xml:space="preserve">This section presents the use of five different tools, their main features and </w:t>
+      </w:r>
+      <w:r>
+        <w:rPr>
+          <w:rStyle w:val="tlid-translation"/>
+        </w:rPr>
+        <w:t>advantages and disadvantages.</w:t>
+      </w:r>
+    </w:p>
+    <w:p/>
+    <w:p>
+      <w:pPr>
+        <w:pStyle w:val="heading2"/>
+      </w:pPr>
+      <w:proofErr w:type="spellStart"/>
+      <w:r>
+        <w:t>Zoho</w:t>
+      </w:r>
+      <w:proofErr w:type="spellEnd"/>
+      <w:r>
+        <w:t xml:space="preserve"> Project </w:t>
+      </w:r>
+    </w:p>
+    <w:p>
+      <w:proofErr w:type="spellStart"/>
+      <w:r>
+        <w:t>Zoho</w:t>
+      </w:r>
+      <w:proofErr w:type="spellEnd"/>
+      <w:r>
+        <w:t xml:space="preserve"> Projects is a suite with about 40 integrated tools to run several common business processes, like sales, marketing, finances, mail and collaboration, help desk, human resources and other managements. Which includes mobile, desktop and web apps</w:t>
+      </w:r>
+      <w:r>
+        <w:t>.</w:t>
+      </w:r>
+    </w:p>
+    <w:p>
+      <w:r>
+        <w:t>The sales and marketing apps include CRM, survey, forms, sites, mail marketing and contact managements. It claims to help to close more business deals in less time</w:t>
+      </w:r>
+      <w:r>
+        <w:t xml:space="preserve"> [5]</w:t>
+      </w:r>
+      <w:r>
+        <w:t>.</w:t>
+      </w:r>
+    </w:p>
+    <w:p>
+      <w:r>
+        <w:t xml:space="preserve">The finance has accounting apps, like: </w:t>
+      </w:r>
+      <w:proofErr w:type="spellStart"/>
+      <w:r>
+        <w:t>Zoho</w:t>
+      </w:r>
+      <w:proofErr w:type="spellEnd"/>
+      <w:r>
+        <w:t xml:space="preserve"> Books, </w:t>
       </w:r>
       <w:proofErr w:type="spellStart"/>
       <w:proofErr w:type="gramStart"/>
       <w:r>
-        <w:rPr>
-          <w:color w:val="000000"/>
-        </w:rPr>
         <w:t>a</w:t>
       </w:r>
       <w:proofErr w:type="spellEnd"/>
       <w:proofErr w:type="gramEnd"/>
       <w:r>
-        <w:rPr>
-          <w:color w:val="000000"/>
-        </w:rPr>
-        <w:t xml:space="preserve"> asynchronous way, so anyone is able to send and receive a message in a convenient time and in a convenient device. This fact leads people to work anywhere they want.</w:t>
-      </w:r>
-    </w:p>
-    <w:p>
-      <w:r>
-        <w:rPr>
-          <w:color w:val="000000"/>
-        </w:rPr>
-        <w:t>The technology has changed the way communication works, it brings the possibility of a human interacting with some device and the device to interact with the human, like a two-person communication. This technology can potentially reach many more people than face-to-face interaction.</w:t>
-      </w:r>
-    </w:p>
-    <w:p>
-      <w:pPr>
-        <w:pStyle w:val="heading1"/>
-      </w:pPr>
-      <w:r>
-        <w:t>Commu</w:t>
-      </w:r>
-      <w:r>
-        <w:t>nication and Collaborative Work Tools</w:t>
-      </w:r>
-    </w:p>
-    <w:p>
-      <w:pPr>
-        <w:rPr>
-          <w:rStyle w:val="tlid-translation"/>
-        </w:rPr>
-      </w:pPr>
-      <w:r>
-        <w:t xml:space="preserve">This section presents the use of five different tools, their main features and </w:t>
-      </w:r>
-      <w:r>
-        <w:rPr>
-          <w:rStyle w:val="tlid-translation"/>
-        </w:rPr>
-        <w:t>advantages and disadvantages.</w:t>
-      </w:r>
-    </w:p>
-    <w:p/>
-    <w:p>
-      <w:pPr>
-        <w:pStyle w:val="heading2"/>
-      </w:pPr>
+        <w:t xml:space="preserve"> accounting tool; </w:t>
+      </w:r>
       <w:proofErr w:type="spellStart"/>
       <w:r>
+        <w:t>Paypal</w:t>
+      </w:r>
+      <w:proofErr w:type="spellEnd"/>
+      <w:r>
+        <w:t xml:space="preserve"> and others payment tools integration; </w:t>
+      </w:r>
+      <w:proofErr w:type="spellStart"/>
+      <w:r>
+        <w:t>Zoho</w:t>
+      </w:r>
+      <w:proofErr w:type="spellEnd"/>
+      <w:r>
+        <w:t xml:space="preserve"> expense, which is </w:t>
+      </w:r>
+      <w:proofErr w:type="spellStart"/>
+      <w:r>
+        <w:t>a</w:t>
+      </w:r>
+      <w:proofErr w:type="spellEnd"/>
+      <w:r>
+        <w:t xml:space="preserve"> easier way for employee to report their expenses; </w:t>
+      </w:r>
+      <w:proofErr w:type="spellStart"/>
+      <w:r>
+        <w:t>Zoho</w:t>
+      </w:r>
+      <w:proofErr w:type="spellEnd"/>
+      <w:r>
+        <w:t xml:space="preserve"> Inventory, for companies to stay on top of their stock flow; </w:t>
+      </w:r>
+      <w:proofErr w:type="spellStart"/>
+      <w:r>
+        <w:t>Zoho</w:t>
+      </w:r>
+      <w:proofErr w:type="spellEnd"/>
+      <w:r>
+        <w:t xml:space="preserve"> Subscriptions, a customer subscriptions manager.</w:t>
+      </w:r>
+    </w:p>
+    <w:p>
+      <w:r>
+        <w:t>Email and collaboration apps aims to empower the collaborative way of work. It includes mail server, cloud storage, document app, spreadsheet app, presentation app, wiki management, project planner, notes app, team chat, agile methods app, bug manager and others.</w:t>
+      </w:r>
+    </w:p>
+    <w:p>
+      <w:r>
+        <w:t xml:space="preserve">Those are the main </w:t>
+      </w:r>
+      <w:proofErr w:type="spellStart"/>
+      <w:r>
+        <w:t>Zoho</w:t>
+      </w:r>
+      <w:proofErr w:type="spellEnd"/>
+      <w:r>
+        <w:t xml:space="preserve"> apps, but there is also: the help desk, which is an app to talk and solve the customers problems; the human resources app takes care of employee's database, travel management, recruitment and others.</w:t>
+      </w:r>
+    </w:p>
+    <w:p>
+      <w:proofErr w:type="spellStart"/>
+      <w:r>
         <w:lastRenderedPageBreak/>
-        <w:t>Zoho</w:t>
-      </w:r>
-      <w:proofErr w:type="spellEnd"/>
-      <w:r>
-        <w:t xml:space="preserve"> Project </w:t>
-      </w:r>
-    </w:p>
-    <w:p>
-      <w:proofErr w:type="spellStart"/>
-      <w:r>
-        <w:t>Zoho</w:t>
-      </w:r>
-      <w:proofErr w:type="spellEnd"/>
-      <w:r>
-        <w:t xml:space="preserve"> Projects is a suite with about 40 integrated tools to run several common business processes, like sales, marketing, finances, mail and collaboration, help desk, human resources and other managements. Which includes mobile, desktop and web apps</w:t>
-      </w:r>
-      <w:r>
-        <w:t>.</w:t>
-      </w:r>
-    </w:p>
-    <w:p>
-      <w:r>
-        <w:t>The sales and marketing apps include CRM, survey, forms, sites, mail marketing and contact managements. It claims to help to close more business deals in less time.</w:t>
-      </w:r>
-    </w:p>
-    <w:p>
-      <w:r>
-        <w:t xml:space="preserve">The finance has accounting apps, like: </w:t>
-      </w:r>
-      <w:proofErr w:type="spellStart"/>
-      <w:r>
-        <w:t>Zoho</w:t>
-      </w:r>
-      <w:proofErr w:type="spellEnd"/>
-      <w:r>
-        <w:t xml:space="preserve"> Books, </w:t>
-      </w:r>
-      <w:proofErr w:type="spellStart"/>
-      <w:proofErr w:type="gramStart"/>
-      <w:r>
-        <w:t>a</w:t>
-      </w:r>
-      <w:proofErr w:type="spellEnd"/>
-      <w:proofErr w:type="gramEnd"/>
-      <w:r>
-        <w:t xml:space="preserve"> accounting tool; </w:t>
-      </w:r>
-      <w:proofErr w:type="spellStart"/>
-      <w:r>
-        <w:t>Paypal</w:t>
-      </w:r>
-      <w:proofErr w:type="spellEnd"/>
-      <w:r>
-        <w:t xml:space="preserve"> and others payment tools integration; </w:t>
-      </w:r>
-      <w:proofErr w:type="spellStart"/>
-      <w:r>
-        <w:t>Zoho</w:t>
-      </w:r>
-      <w:proofErr w:type="spellEnd"/>
-      <w:r>
-        <w:t xml:space="preserve"> expense, which is </w:t>
-      </w:r>
-      <w:proofErr w:type="spellStart"/>
-      <w:r>
-        <w:t>a</w:t>
-      </w:r>
-      <w:proofErr w:type="spellEnd"/>
-      <w:r>
-        <w:t xml:space="preserve"> easier way for employee to report their expenses; </w:t>
-      </w:r>
-      <w:proofErr w:type="spellStart"/>
-      <w:r>
-        <w:t>Zoho</w:t>
-      </w:r>
-      <w:proofErr w:type="spellEnd"/>
-      <w:r>
-        <w:t xml:space="preserve"> Inventory, for companies to stay on top of their stock flow; </w:t>
-      </w:r>
-      <w:proofErr w:type="spellStart"/>
-      <w:r>
-        <w:t>Zoho</w:t>
-      </w:r>
-      <w:proofErr w:type="spellEnd"/>
-      <w:r>
-        <w:t xml:space="preserve"> Subscriptions, a customer subscriptions manager.</w:t>
-      </w:r>
-    </w:p>
-    <w:p>
-      <w:r>
-        <w:t>Email and collaboration apps aims to empower the collaborative way of work. It includes mail server, cloud storage, document app, spreadsheet app, presentation app, wiki management, project planner, notes app, team chat, agile methods app, bug manager and others.</w:t>
-      </w:r>
-    </w:p>
-    <w:p>
-      <w:r>
-        <w:t xml:space="preserve">Those are the main </w:t>
-      </w:r>
-      <w:proofErr w:type="spellStart"/>
-      <w:r>
-        <w:t>Zoho</w:t>
-      </w:r>
-      <w:proofErr w:type="spellEnd"/>
-      <w:r>
-        <w:t xml:space="preserve"> apps, but there is also: the help desk, which is an app to talk and solve the customers problems; the human resources app takes care of employee's database, travel management, recruitment and others.</w:t>
-      </w:r>
-    </w:p>
-    <w:p>
-      <w:proofErr w:type="spellStart"/>
-      <w:r>
         <w:t>Zoho</w:t>
       </w:r>
       <w:proofErr w:type="spellEnd"/>
@@ -385,6 +677,56 @@
         </w:rPr>
         <w:t xml:space="preserve"> </w:t>
       </w:r>
+      <w:proofErr w:type="spellStart"/>
+      <w:r>
+        <w:rPr>
+          <w:lang w:val="pt-BR"/>
+        </w:rPr>
+        <w:t>Zoho</w:t>
+      </w:r>
+      <w:proofErr w:type="spellEnd"/>
+      <w:r>
+        <w:rPr>
+          <w:lang w:val="pt-BR"/>
+        </w:rPr>
+        <w:t xml:space="preserve"> </w:t>
+      </w:r>
+      <w:proofErr w:type="spellStart"/>
+      <w:r>
+        <w:rPr>
+          <w:lang w:val="pt-BR"/>
+        </w:rPr>
+        <w:t>Projects</w:t>
+      </w:r>
+      <w:proofErr w:type="spellEnd"/>
+      <w:r>
+        <w:rPr>
+          <w:lang w:val="pt-BR"/>
+        </w:rPr>
+        <w:t xml:space="preserve"> </w:t>
+      </w:r>
+      <w:proofErr w:type="spellStart"/>
+      <w:r>
+        <w:rPr>
+          <w:lang w:val="pt-BR"/>
+        </w:rPr>
+        <w:t>main</w:t>
+      </w:r>
+      <w:proofErr w:type="spellEnd"/>
+      <w:r>
+        <w:rPr>
+          <w:lang w:val="pt-BR"/>
+        </w:rPr>
+        <w:t xml:space="preserve"> </w:t>
+      </w:r>
+      <w:proofErr w:type="spellStart"/>
+      <w:r>
+        <w:rPr>
+          <w:lang w:val="pt-BR"/>
+        </w:rPr>
+        <w:t>window</w:t>
+      </w:r>
+      <w:proofErr w:type="spellEnd"/>
       <w:r>
         <w:rPr>
           <w:noProof/>
@@ -460,107 +802,106 @@
         <w:pStyle w:val="heading2"/>
       </w:pPr>
       <w:r>
+        <w:t xml:space="preserve">Adobe Connect </w:t>
+      </w:r>
+    </w:p>
+    <w:p>
+      <w:r>
+        <w:rPr>
+          <w:lang w:val="en"/>
+        </w:rPr>
+        <w:t>Adobe Connect is software for video conversations</w:t>
+      </w:r>
+      <w:r>
+        <w:rPr>
+          <w:lang w:val="en"/>
+        </w:rPr>
+        <w:t>, as we see in Figure 2</w:t>
+      </w:r>
+      <w:r>
+        <w:rPr>
+          <w:lang w:val="en"/>
+        </w:rPr>
+        <w:t>. Through web conference, the program offers the possibility of web meetings, classes or even webinars, facilitating the understanding of the users</w:t>
+      </w:r>
+      <w:r>
+        <w:rPr>
+          <w:lang w:val="en"/>
+        </w:rPr>
+        <w:t xml:space="preserve"> [6]</w:t>
+      </w:r>
+      <w:r>
+        <w:rPr>
+          <w:lang w:val="en"/>
+        </w:rPr>
+        <w:t>.</w:t>
+      </w:r>
+    </w:p>
+    <w:p>
+      <w:pPr>
+        <w:rPr>
+          <w:lang w:val="en"/>
+        </w:rPr>
+      </w:pPr>
+      <w:r>
+        <w:rPr>
+          <w:lang w:val="en"/>
+        </w:rPr>
+        <w:t>The software is divided into three versions: meetings, webinars and learning, available in variable prices.</w:t>
+      </w:r>
+    </w:p>
+    <w:p/>
+    <w:p>
+      <w:pPr>
+        <w:pStyle w:val="bulletitem"/>
+      </w:pPr>
+      <w:r>
+        <w:rPr>
+          <w:lang w:val="en"/>
+        </w:rPr>
+        <w:t xml:space="preserve">Meetings - </w:t>
+      </w:r>
+      <w:proofErr w:type="spellStart"/>
+      <w:r>
+        <w:rPr>
+          <w:lang w:val="en"/>
+        </w:rPr>
+        <w:t>Abobe</w:t>
+      </w:r>
+      <w:proofErr w:type="spellEnd"/>
+      <w:r>
+        <w:rPr>
+          <w:lang w:val="en"/>
+        </w:rPr>
+        <w:t xml:space="preserve"> Connect Meeting includes a possibility of access through different devices, as well as video editing and recording tools, always with security and privacy guarantee</w:t>
+      </w:r>
+      <w:r>
+        <w:rPr>
+          <w:lang w:val="en"/>
+        </w:rPr>
+        <w:t>.</w:t>
+      </w:r>
+    </w:p>
+    <w:p>
+      <w:pPr>
+        <w:pStyle w:val="bulletitem"/>
+      </w:pPr>
+      <w:r>
+        <w:rPr>
+          <w:lang w:val="en"/>
+        </w:rPr>
+        <w:t>Webinars - This service guarantees all the tools of its previous version besides delivering a more immersive experience and guarantee a complete events personalization.</w:t>
+      </w:r>
+    </w:p>
+    <w:p>
+      <w:pPr>
+        <w:pStyle w:val="bulletitem"/>
+      </w:pPr>
+      <w:r>
+        <w:rPr>
+          <w:lang w:val="en"/>
+        </w:rPr>
         <w:lastRenderedPageBreak/>
-        <w:t xml:space="preserve">Adobe Connect </w:t>
-      </w:r>
-    </w:p>
-    <w:p>
-      <w:r>
-        <w:rPr>
-          <w:lang w:val="en"/>
-        </w:rPr>
-        <w:t>Adobe Connect is software for video conversations</w:t>
-      </w:r>
-      <w:r>
-        <w:rPr>
-          <w:lang w:val="en"/>
-        </w:rPr>
-        <w:t>, as we see in Figure 2</w:t>
-      </w:r>
-      <w:r>
-        <w:rPr>
-          <w:lang w:val="en"/>
-        </w:rPr>
-        <w:t>. Through web conference, the program offers the possibility of web meetings, classes or even webinars, facilitating the understanding of the users.</w:t>
-      </w:r>
-    </w:p>
-    <w:p>
-      <w:pPr>
-        <w:rPr>
-          <w:lang w:val="en"/>
-        </w:rPr>
-      </w:pPr>
-      <w:r>
-        <w:rPr>
-          <w:lang w:val="en"/>
-        </w:rPr>
-        <w:t>The software is divided into three versions: meetings, webinars and learning, available in variable prices.</w:t>
-      </w:r>
-    </w:p>
-    <w:p/>
-    <w:p>
-      <w:pPr>
-        <w:pStyle w:val="bulletitem"/>
-      </w:pPr>
-      <w:r>
-        <w:rPr>
-          <w:lang w:val="en"/>
-        </w:rPr>
-        <w:t xml:space="preserve">Meetings - </w:t>
-      </w:r>
-      <w:proofErr w:type="spellStart"/>
-      <w:r>
-        <w:rPr>
-          <w:lang w:val="en"/>
-        </w:rPr>
-        <w:t>Abobe</w:t>
-      </w:r>
-      <w:proofErr w:type="spellEnd"/>
-      <w:r>
-        <w:rPr>
-          <w:lang w:val="en"/>
-        </w:rPr>
-        <w:t xml:space="preserve"> Connect Meeting includes a possibility of access through different devices, as well as video editing and recording tools, always with security and privacy guarantee.</w:t>
-      </w:r>
-    </w:p>
-    <w:p>
-      <w:pPr>
-        <w:pStyle w:val="bulletitem"/>
-        <w:numPr>
-          <w:ilvl w:val="0"/>
-          <w:numId w:val="0"/>
-        </w:numPr>
-      </w:pPr>
-    </w:p>
-    <w:p>
-      <w:pPr>
-        <w:pStyle w:val="bulletitem"/>
-      </w:pPr>
-      <w:r>
-        <w:rPr>
-          <w:lang w:val="en"/>
-        </w:rPr>
-        <w:t>Webinars - This service guarantees all the tools of its previous version besides delivering a more immersive experience and guarantee a complete events personalization.</w:t>
-      </w:r>
-    </w:p>
-    <w:p>
-      <w:pPr>
-        <w:pStyle w:val="bulletitem"/>
-        <w:numPr>
-          <w:ilvl w:val="0"/>
-          <w:numId w:val="0"/>
-        </w:numPr>
-        <w:ind w:left="227"/>
-      </w:pPr>
-    </w:p>
-    <w:p>
-      <w:pPr>
-        <w:pStyle w:val="bulletitem"/>
-      </w:pPr>
-      <w:r>
-        <w:rPr>
-          <w:lang w:val="en"/>
-        </w:rPr>
         <w:t>Learning - It also has all the advantages of its previous version, as well as an efficient way of managing classes. This version also has mobile compatibility.</w:t>
       </w:r>
     </w:p>
@@ -623,6 +964,9 @@
       </w:r>
       <w:r>
         <w:t xml:space="preserve"> </w:t>
+      </w:r>
+      <w:r>
+        <w:t>Adobe Connect use case</w:t>
       </w:r>
       <w:r>
         <w:rPr>
@@ -693,7 +1037,13 @@
         </w:rPr>
       </w:pPr>
       <w:r>
-        <w:t xml:space="preserve">As [3] shows, </w:t>
+        <w:t>As [</w:t>
+      </w:r>
+      <w:r>
+        <w:t>7</w:t>
+      </w:r>
+      <w:r>
+        <w:t xml:space="preserve">] shows, </w:t>
       </w:r>
       <w:r>
         <w:rPr>
@@ -707,7 +1057,6 @@
         <w:rPr>
           <w:rStyle w:val="tlid-translation"/>
         </w:rPr>
-        <w:lastRenderedPageBreak/>
         <w:t xml:space="preserve">In order to facilitate the explanation, we can split Slack into five parts, “teams and workspaces”, “channels”, “messages”, “search” and “notifications”. </w:t>
       </w:r>
     </w:p>
@@ -727,99 +1076,47 @@
         </w:rPr>
         <w:t>people who work on a project every day. In Slack workspace the team makes the communication between its members with the purpose of finishing a certain work. In big companies there are several Slack Workspaces, being connected to each other, but worked independently.</w:t>
       </w:r>
+    </w:p>
+    <w:p>
+      <w:pPr>
+        <w:pStyle w:val="bulletitem"/>
+      </w:pPr>
+      <w:r>
+        <w:t xml:space="preserve">Channels – </w:t>
+      </w:r>
       <w:r>
         <w:rPr>
           <w:rStyle w:val="tlid-translation"/>
         </w:rPr>
-        <w:t xml:space="preserve"> </w:t>
+        <w:t>Slack Workspace is composed of several channels. It is in this channels that conversation takes place in an organized way. They can be private or public, making confidentiality easy for certain subject.</w:t>
       </w:r>
     </w:p>
     <w:p>
       <w:pPr>
         <w:pStyle w:val="bulletitem"/>
-        <w:numPr>
-          <w:ilvl w:val="0"/>
-          <w:numId w:val="0"/>
-        </w:numPr>
-        <w:ind w:left="227"/>
+      </w:pPr>
+      <w:r>
+        <w:t xml:space="preserve">Messages – </w:t>
+      </w:r>
+      <w:r>
+        <w:t>All communication in Slack works with the use of messages, they also can be “direct messages”, f</w:t>
+      </w:r>
+      <w:r>
         <w:rPr>
           <w:rStyle w:val="tlid-translation"/>
         </w:rPr>
-      </w:pPr>
+        <w:t>acilitating communication with a particular person on your team.</w:t>
+      </w:r>
     </w:p>
     <w:p>
       <w:pPr>
         <w:pStyle w:val="bulletitem"/>
-        <w:rPr>
-          <w:rStyle w:val="tlid-translation"/>
-        </w:rPr>
-      </w:pPr>
-      <w:r>
-        <w:t xml:space="preserve">Channels – </w:t>
-      </w:r>
-      <w:r>
-        <w:rPr>
-          <w:rStyle w:val="tlid-translation"/>
-        </w:rPr>
-        <w:t xml:space="preserve">Slack Workspace is composed of several channels. It is in this channels that conversation takes place in an organized way. They can be private or public, making confidentiality easy for certain subject. </w:t>
-      </w:r>
-    </w:p>
-    <w:p>
-      <w:pPr>
-        <w:pStyle w:val="bulletitem"/>
-        <w:numPr>
-          <w:ilvl w:val="0"/>
-          <w:numId w:val="0"/>
-        </w:numPr>
-        <w:ind w:left="227"/>
-      </w:pPr>
-    </w:p>
-    <w:p>
-      <w:pPr>
-        <w:pStyle w:val="bulletitem"/>
-        <w:rPr>
-          <w:rStyle w:val="tlid-translation"/>
-        </w:rPr>
-      </w:pPr>
-      <w:r>
-        <w:t xml:space="preserve">Messages – </w:t>
-      </w:r>
-      <w:r>
-        <w:t>All communication in Slack works with the use of messages, they also can be “direct messages”, f</w:t>
-      </w:r>
-      <w:r>
-        <w:rPr>
-          <w:rStyle w:val="tlid-translation"/>
-        </w:rPr>
-        <w:t>acilitating communication with a particular person on your team.</w:t>
-      </w:r>
-    </w:p>
-    <w:p>
-      <w:pPr>
-        <w:pStyle w:val="bulletitem"/>
-        <w:numPr>
-          <w:ilvl w:val="0"/>
-          <w:numId w:val="0"/>
-        </w:numPr>
-        <w:ind w:left="227"/>
-      </w:pPr>
-    </w:p>
-    <w:p>
-      <w:pPr>
-        <w:pStyle w:val="bulletitem"/>
       </w:pPr>
       <w:r>
         <w:t xml:space="preserve">Search – Everything in Slack is searchable, messages and files. </w:t>
       </w:r>
-    </w:p>
-    <w:p>
-      <w:pPr>
-        <w:pStyle w:val="bulletitem"/>
-        <w:numPr>
-          <w:ilvl w:val="0"/>
-          <w:numId w:val="0"/>
-        </w:numPr>
-      </w:pPr>
+      <w:bookmarkStart w:id="0" w:name="_GoBack"/>
+      <w:bookmarkEnd w:id="0"/>
     </w:p>
     <w:p>
       <w:pPr>
@@ -951,7 +1248,6 @@
         <w:pStyle w:val="heading2"/>
       </w:pPr>
       <w:r>
-        <w:lastRenderedPageBreak/>
         <w:t>Trello</w:t>
       </w:r>
     </w:p>
@@ -965,28 +1261,61 @@
         <w:rPr>
           <w:rStyle w:val="tlid-translation"/>
         </w:rPr>
-        <w:t>Trello works as a tool for organizing work in companies. Through their main panel, the boards contain cards that are organized in the form of tasks, and these can be divided among the specific members of a team, as we can see in Figure 4.</w:t>
-      </w:r>
-    </w:p>
-    <w:p>
-      <w:pPr>
+        <w:t>Trello works as a tool for organizing work in companies</w:t>
+      </w:r>
+      <w:r>
         <w:rPr>
           <w:rStyle w:val="tlid-translation"/>
         </w:rPr>
-      </w:pPr>
+        <w:t xml:space="preserve"> [8]</w:t>
+      </w:r>
+      <w:r>
+        <w:rPr>
+          <w:rStyle w:val="tlid-translation"/>
+        </w:rPr>
+        <w:t>. Through their main panel, the boards contain cards that are organized in the form of tasks, and these can be divided among the specific members of a team, as we can see in Figure 4.</w:t>
+      </w:r>
     </w:p>
     <w:p>
       <w:pPr>
         <w:pStyle w:val="figurecaption"/>
-        <w:rPr>
-          <w:rStyle w:val="tlid-translation"/>
-        </w:rPr>
-      </w:pPr>
-      <w:r>
         <w:rPr>
           <w:rStyle w:val="tlid-translation"/>
           <w:b/>
         </w:rPr>
+      </w:pPr>
+    </w:p>
+    <w:p>
+      <w:pPr>
+        <w:pStyle w:val="figurecaption"/>
+        <w:rPr>
+          <w:rStyle w:val="tlid-translation"/>
+          <w:b/>
+        </w:rPr>
+      </w:pPr>
+    </w:p>
+    <w:p>
+      <w:pPr>
+        <w:pStyle w:val="figurecaption"/>
+        <w:rPr>
+          <w:rStyle w:val="tlid-translation"/>
+          <w:b/>
+        </w:rPr>
+      </w:pPr>
+    </w:p>
+    <w:p>
+      <w:pPr>
+        <w:pStyle w:val="figurecaption"/>
+        <w:rPr>
+          <w:rStyle w:val="tlid-translation"/>
+        </w:rPr>
+      </w:pPr>
+      <w:r>
+        <w:rPr>
+          <w:rStyle w:val="tlid-translation"/>
+          <w:b/>
+        </w:rPr>
+        <w:lastRenderedPageBreak/>
         <w:t>Fig. 4.</w:t>
       </w:r>
       <w:r>
@@ -994,6 +1323,12 @@
           <w:rStyle w:val="tlid-translation"/>
         </w:rPr>
         <w:t xml:space="preserve"> </w:t>
+      </w:r>
+      <w:r>
+        <w:rPr>
+          <w:rStyle w:val="tlid-translation"/>
+        </w:rPr>
+        <w:t xml:space="preserve">Trello board </w:t>
       </w:r>
       <w:r>
         <w:rPr>
@@ -1001,7 +1336,7 @@
         </w:rPr>
         <w:drawing>
           <wp:inline distT="0" distB="0" distL="0" distR="0">
-            <wp:extent cx="4389120" cy="2324100"/>
+            <wp:extent cx="4427061" cy="2344189"/>
             <wp:effectExtent l="0" t="0" r="0" b="0"/>
             <wp:docPr id="6" name="Imagem 6" descr="C:\Users\bruno\Downloads\home-hero_pt_BR.png"/>
             <wp:cNvGraphicFramePr>
@@ -1032,7 +1367,7 @@
                   <pic:spPr bwMode="auto">
                     <a:xfrm>
                       <a:off x="0" y="0"/>
-                      <a:ext cx="4389120" cy="2324100"/>
+                      <a:ext cx="4534620" cy="2401143"/>
                     </a:xfrm>
                     <a:prstGeom prst="rect">
                       <a:avLst/>
@@ -1059,391 +1394,267 @@
         <w:rPr>
           <w:lang w:val="en"/>
         </w:rPr>
-        <w:t xml:space="preserve">Initially, the tool indicates that we can choose a team. This means that we can invite other users to join the </w:t>
-      </w:r>
-      <w:r>
+        <w:t>Initially, the tool indicates that we can choose a team. This means that we can invite other users to join the boards that will be made.</w:t>
+      </w:r>
+    </w:p>
+    <w:p>
+      <w:pPr>
         <w:rPr>
           <w:lang w:val="en"/>
         </w:rPr>
-        <w:t>boards</w:t>
-      </w:r>
+      </w:pPr>
       <w:r>
         <w:rPr>
           <w:lang w:val="en"/>
         </w:rPr>
-        <w:t xml:space="preserve"> that will be made.</w:t>
-      </w:r>
-    </w:p>
-    <w:p>
-      <w:pPr>
+        <w:t>After the team is chosen, it becomes possible to develop different boards, which can represent different processes, departments, projects or anything else that the user wants. At this point it is possible to assign specific members to different boards. Within each board are added the lists, which in turn can mean different steps or stages for the process of the board.</w:t>
+      </w:r>
+      <w:r>
         <w:rPr>
           <w:lang w:val="en"/>
         </w:rPr>
-      </w:pPr>
-      <w:r>
+        <w:t xml:space="preserve"> The lists are organized horizontally and grow vertically.</w:t>
+      </w:r>
+    </w:p>
+    <w:p>
+      <w:pPr>
         <w:rPr>
           <w:lang w:val="en"/>
         </w:rPr>
-        <w:t xml:space="preserve">After the team is chosen, it becomes possible to develop different </w:t>
-      </w:r>
+      </w:pPr>
       <w:r>
         <w:rPr>
           <w:lang w:val="en"/>
         </w:rPr>
-        <w:t>boards</w:t>
-      </w:r>
-      <w:r>
+        <w:t>Finally, within each list can be added cards. Cards represent the tasks that each list has and they can be transferred to other lists using drag and drop.</w:t>
+      </w:r>
+    </w:p>
+    <w:p>
+      <w:pPr>
         <w:rPr>
           <w:lang w:val="en"/>
         </w:rPr>
-        <w:t xml:space="preserve">, which can represent different processes, departments, projects or anything else that the user wants. At this point it is possible to assign specific members to different </w:t>
-      </w:r>
+      </w:pPr>
       <w:r>
         <w:rPr>
           <w:lang w:val="en"/>
         </w:rPr>
-        <w:t>boards</w:t>
-      </w:r>
-      <w:r>
+        <w:t xml:space="preserve">The cards have several important functions like: </w:t>
+      </w:r>
+    </w:p>
+    <w:p>
+      <w:pPr>
+        <w:pStyle w:val="bulletitem"/>
         <w:rPr>
           <w:lang w:val="en"/>
         </w:rPr>
+      </w:pPr>
+      <w:r>
+        <w:rPr>
+          <w:lang w:val="en"/>
+        </w:rPr>
+        <w:t xml:space="preserve">Description </w:t>
+      </w:r>
+    </w:p>
+    <w:p>
+      <w:pPr>
+        <w:pStyle w:val="bulletitem"/>
+        <w:rPr>
+          <w:lang w:val="en"/>
+        </w:rPr>
+      </w:pPr>
+      <w:r>
+        <w:rPr>
+          <w:lang w:val="en"/>
+        </w:rPr>
+        <w:t xml:space="preserve">Attachments </w:t>
+      </w:r>
+    </w:p>
+    <w:p>
+      <w:pPr>
+        <w:pStyle w:val="bulletitem"/>
+        <w:rPr>
+          <w:lang w:val="en"/>
+        </w:rPr>
+      </w:pPr>
+      <w:r>
+        <w:rPr>
+          <w:lang w:val="en"/>
+        </w:rPr>
+        <w:t xml:space="preserve">Check list </w:t>
+      </w:r>
+    </w:p>
+    <w:p>
+      <w:pPr>
+        <w:pStyle w:val="bulletitem"/>
+        <w:rPr>
+          <w:lang w:val="en"/>
+        </w:rPr>
+      </w:pPr>
+      <w:r>
+        <w:rPr>
+          <w:lang w:val="en"/>
+        </w:rPr>
+        <w:t xml:space="preserve">Comments </w:t>
+      </w:r>
+    </w:p>
+    <w:p>
+      <w:pPr>
+        <w:pStyle w:val="bulletitem"/>
+        <w:rPr>
+          <w:lang w:val="en"/>
+        </w:rPr>
+      </w:pPr>
+      <w:r>
+        <w:rPr>
+          <w:lang w:val="en"/>
+        </w:rPr>
+        <w:t xml:space="preserve">Labels </w:t>
+      </w:r>
+    </w:p>
+    <w:p>
+      <w:pPr>
+        <w:pStyle w:val="bulletitem"/>
+        <w:rPr>
+          <w:lang w:val="en"/>
+        </w:rPr>
+      </w:pPr>
+      <w:r>
+        <w:rPr>
+          <w:lang w:val="en"/>
+        </w:rPr>
+        <w:t xml:space="preserve">Dates </w:t>
+      </w:r>
+    </w:p>
+    <w:p>
+      <w:pPr>
+        <w:pStyle w:val="bulletitem"/>
+        <w:rPr>
+          <w:lang w:val="en"/>
+        </w:rPr>
+      </w:pPr>
+      <w:r>
+        <w:rPr>
+          <w:lang w:val="en"/>
+        </w:rPr>
+        <w:t xml:space="preserve">Team members </w:t>
+      </w:r>
+    </w:p>
+    <w:p>
+      <w:r>
+        <w:rPr>
+          <w:rStyle w:val="tlid-translation"/>
+        </w:rPr>
+        <w:t>Finally, the notification system allows the user to know all the modifications made to the cards</w:t>
+      </w:r>
+      <w:r>
+        <w:rPr>
+          <w:rStyle w:val="tlid-translation"/>
+        </w:rPr>
+        <w:t xml:space="preserve">, </w:t>
+      </w:r>
+      <w:r>
+        <w:rPr>
+          <w:lang w:val="en"/>
+        </w:rPr>
+        <w:t>which makes Trello an easy tool to be used by any user</w:t>
+      </w:r>
+    </w:p>
+    <w:p>
+      <w:pPr>
+        <w:pStyle w:val="heading2"/>
+      </w:pPr>
+      <w:proofErr w:type="spellStart"/>
+      <w:r>
+        <w:t>Pipefy</w:t>
+      </w:r>
+      <w:proofErr w:type="spellEnd"/>
+      <w:r>
+        <w:t xml:space="preserve"> </w:t>
+      </w:r>
+    </w:p>
+    <w:p>
+      <w:proofErr w:type="spellStart"/>
+      <w:r>
+        <w:t>Pipefy</w:t>
+      </w:r>
+      <w:proofErr w:type="spellEnd"/>
+      <w:r>
+        <w:t xml:space="preserve"> is a cloud-based process management platform. It allows to build and execute any type of workflow. It offers users to use the Kanban and Scrum methodologies for agile software development</w:t>
+      </w:r>
+      <w:r>
+        <w:t xml:space="preserve"> [9]</w:t>
+      </w:r>
+      <w:r>
+        <w:t xml:space="preserve">. </w:t>
+      </w:r>
+      <w:proofErr w:type="spellStart"/>
+      <w:r>
+        <w:t>Pipefy</w:t>
+      </w:r>
+      <w:proofErr w:type="spellEnd"/>
+      <w:r>
+        <w:t xml:space="preserve"> connects with over 400 apps through Zapier.</w:t>
+      </w:r>
+    </w:p>
+    <w:p>
+      <w:proofErr w:type="spellStart"/>
+      <w:r>
+        <w:lastRenderedPageBreak/>
+        <w:t>Pipefy</w:t>
+      </w:r>
+      <w:proofErr w:type="spellEnd"/>
+      <w:r>
+        <w:t xml:space="preserve"> is organized with boards and cards as we see in Figure 5, it has a predefined for the Kanban methodology and also generate reports of the existing cards. It is used with teams. It also has a feature which allows to make databases made by custom tables and custom records. It has a personalized way to see the cards, where each user is able to see the cards attached to it</w:t>
+      </w:r>
+      <w:r>
         <w:t>.</w:t>
       </w:r>
-      <w:r>
-        <w:rPr>
-          <w:lang w:val="en"/>
+    </w:p>
+    <w:p/>
+    <w:p>
+      <w:pPr>
+        <w:pStyle w:val="figurecaption"/>
+        <w:rPr>
+          <w:lang w:val="pt-BR"/>
+        </w:rPr>
+      </w:pPr>
+      <w:r>
+        <w:rPr>
+          <w:b/>
+          <w:lang w:val="pt-BR"/>
+        </w:rPr>
+        <w:t>Fig. 5.</w:t>
+      </w:r>
+      <w:r>
+        <w:rPr>
+          <w:lang w:val="pt-BR"/>
         </w:rPr>
         <w:t xml:space="preserve"> </w:t>
       </w:r>
-      <w:r>
-        <w:rPr>
-          <w:lang w:val="en"/>
-        </w:rPr>
-        <w:t xml:space="preserve">Within each </w:t>
-      </w:r>
-      <w:r>
-        <w:rPr>
-          <w:lang w:val="en"/>
-        </w:rPr>
-        <w:t>board</w:t>
-      </w:r>
-      <w:r>
-        <w:rPr>
-          <w:lang w:val="en"/>
-        </w:rPr>
-        <w:t xml:space="preserve"> are added the lists, which in turn can mean different steps or stages for the process of the </w:t>
-      </w:r>
-      <w:r>
-        <w:rPr>
-          <w:lang w:val="en"/>
-        </w:rPr>
-        <w:t>board</w:t>
-      </w:r>
-      <w:r>
-        <w:rPr>
-          <w:lang w:val="en"/>
-        </w:rPr>
-        <w:t>.</w:t>
-      </w:r>
-      <w:r>
-        <w:rPr>
-          <w:lang w:val="en"/>
+      <w:proofErr w:type="spellStart"/>
+      <w:r>
+        <w:rPr>
+          <w:lang w:val="pt-BR"/>
+        </w:rPr>
+        <w:t>Pipefy</w:t>
+      </w:r>
+      <w:proofErr w:type="spellEnd"/>
+      <w:r>
+        <w:rPr>
+          <w:lang w:val="pt-BR"/>
         </w:rPr>
         <w:t xml:space="preserve"> </w:t>
       </w:r>
-      <w:r>
-        <w:rPr>
-          <w:lang w:val="en"/>
-        </w:rPr>
-        <w:t xml:space="preserve">The lists are organized horizontally and grow </w:t>
-      </w:r>
-      <w:r>
-        <w:rPr>
-          <w:lang w:val="en"/>
-        </w:rPr>
-        <w:t>vertically</w:t>
-      </w:r>
-      <w:r>
-        <w:rPr>
-          <w:lang w:val="en"/>
-        </w:rPr>
-        <w:t>.</w:t>
-      </w:r>
-    </w:p>
-    <w:p>
-      <w:pPr>
-        <w:rPr>
-          <w:lang w:val="en"/>
-        </w:rPr>
-      </w:pPr>
-      <w:r>
-        <w:rPr>
-          <w:lang w:val="en"/>
-        </w:rPr>
-        <w:t>Finally, within each list can be added cards. Cards represent the tasks that each list has</w:t>
-      </w:r>
-      <w:r>
-        <w:rPr>
-          <w:lang w:val="en"/>
-        </w:rPr>
-        <w:t xml:space="preserve"> and they</w:t>
-      </w:r>
-      <w:r>
-        <w:rPr>
-          <w:lang w:val="en"/>
-        </w:rPr>
-        <w:t xml:space="preserve"> can be transferred to other lists using drag and drop.</w:t>
-      </w:r>
-    </w:p>
-    <w:p>
-      <w:pPr>
-        <w:rPr>
-          <w:lang w:val="en"/>
-        </w:rPr>
-      </w:pPr>
-      <w:r>
-        <w:rPr>
-          <w:lang w:val="en"/>
-        </w:rPr>
-        <w:t>The cards have several important functions like:</w:t>
-      </w:r>
-      <w:r>
-        <w:rPr>
-          <w:lang w:val="en"/>
-        </w:rPr>
-        <w:t xml:space="preserve"> </w:t>
-      </w:r>
-    </w:p>
-    <w:p>
-      <w:pPr>
-        <w:pStyle w:val="bulletitem"/>
-        <w:rPr>
-          <w:lang w:val="en"/>
-        </w:rPr>
-      </w:pPr>
-      <w:r>
-        <w:rPr>
-          <w:lang w:val="en"/>
-        </w:rPr>
-        <w:t xml:space="preserve">Description </w:t>
-      </w:r>
-      <w:r>
-        <w:rPr>
-          <w:lang w:val="en"/>
-        </w:rPr>
-        <w:br/>
-      </w:r>
-    </w:p>
-    <w:p>
-      <w:pPr>
-        <w:pStyle w:val="bulletitem"/>
-        <w:rPr>
-          <w:lang w:val="en"/>
-        </w:rPr>
-      </w:pPr>
-      <w:r>
-        <w:rPr>
-          <w:lang w:val="en"/>
-        </w:rPr>
-        <w:t xml:space="preserve">Attachments </w:t>
-      </w:r>
-      <w:r>
-        <w:rPr>
-          <w:lang w:val="en"/>
-        </w:rPr>
-        <w:br/>
-      </w:r>
-    </w:p>
-    <w:p>
-      <w:pPr>
-        <w:pStyle w:val="bulletitem"/>
-        <w:rPr>
-          <w:lang w:val="en"/>
-        </w:rPr>
-      </w:pPr>
-      <w:r>
-        <w:rPr>
-          <w:lang w:val="en"/>
-        </w:rPr>
-        <w:t xml:space="preserve">Check list </w:t>
-      </w:r>
-    </w:p>
-    <w:p>
-      <w:pPr>
-        <w:pStyle w:val="bulletitem"/>
-        <w:numPr>
-          <w:ilvl w:val="0"/>
-          <w:numId w:val="0"/>
-        </w:numPr>
-        <w:ind w:left="227"/>
-        <w:rPr>
-          <w:lang w:val="en"/>
-        </w:rPr>
-      </w:pPr>
-    </w:p>
-    <w:p>
-      <w:pPr>
-        <w:pStyle w:val="bulletitem"/>
-        <w:rPr>
-          <w:lang w:val="en"/>
-        </w:rPr>
-      </w:pPr>
-      <w:r>
-        <w:rPr>
-          <w:lang w:val="en"/>
-        </w:rPr>
-        <w:t xml:space="preserve">Comments </w:t>
-      </w:r>
-    </w:p>
-    <w:p>
-      <w:pPr>
-        <w:pStyle w:val="bulletitem"/>
-        <w:numPr>
-          <w:ilvl w:val="0"/>
-          <w:numId w:val="0"/>
-        </w:numPr>
-        <w:ind w:left="227"/>
-        <w:rPr>
-          <w:lang w:val="en"/>
-        </w:rPr>
-      </w:pPr>
-    </w:p>
-    <w:p>
-      <w:pPr>
-        <w:pStyle w:val="bulletitem"/>
-        <w:rPr>
-          <w:lang w:val="en"/>
-        </w:rPr>
-      </w:pPr>
-      <w:r>
-        <w:rPr>
-          <w:lang w:val="en"/>
-        </w:rPr>
-        <w:t xml:space="preserve">Labels </w:t>
-      </w:r>
-    </w:p>
-    <w:p>
-      <w:pPr>
-        <w:pStyle w:val="bulletitem"/>
-        <w:numPr>
-          <w:ilvl w:val="0"/>
-          <w:numId w:val="0"/>
-        </w:numPr>
-        <w:ind w:left="227"/>
-        <w:rPr>
-          <w:lang w:val="en"/>
-        </w:rPr>
-      </w:pPr>
-    </w:p>
-    <w:p>
-      <w:pPr>
-        <w:pStyle w:val="bulletitem"/>
-        <w:rPr>
-          <w:lang w:val="en"/>
-        </w:rPr>
-      </w:pPr>
-      <w:r>
-        <w:rPr>
-          <w:lang w:val="en"/>
-        </w:rPr>
-        <w:t xml:space="preserve">Dates </w:t>
-      </w:r>
-    </w:p>
-    <w:p>
-      <w:pPr>
-        <w:pStyle w:val="bulletitem"/>
-        <w:rPr>
-          <w:lang w:val="en"/>
-        </w:rPr>
-      </w:pPr>
-      <w:r>
-        <w:rPr>
-          <w:lang w:val="en"/>
-        </w:rPr>
-        <w:lastRenderedPageBreak/>
-        <w:t xml:space="preserve">Team members </w:t>
-      </w:r>
-    </w:p>
-    <w:p>
-      <w:r>
-        <w:rPr>
-          <w:rStyle w:val="tlid-translation"/>
-        </w:rPr>
-        <w:t>Finally, the notification system allows the user to know all the modifications made to the cards</w:t>
-      </w:r>
-      <w:r>
-        <w:rPr>
-          <w:rStyle w:val="tlid-translation"/>
-        </w:rPr>
-        <w:t xml:space="preserve">, </w:t>
-      </w:r>
-      <w:r>
-        <w:rPr>
-          <w:lang w:val="en"/>
-        </w:rPr>
-        <w:t>which makes Trello an easy tool to be used by any user</w:t>
-      </w:r>
-      <w:bookmarkStart w:id="0" w:name="_GoBack"/>
-      <w:bookmarkEnd w:id="0"/>
-    </w:p>
-    <w:p>
-      <w:pPr>
-        <w:pStyle w:val="heading2"/>
-      </w:pPr>
       <w:proofErr w:type="spellStart"/>
       <w:r>
-        <w:t>Pipefy</w:t>
+        <w:rPr>
+          <w:lang w:val="pt-BR"/>
+        </w:rPr>
+        <w:t>cards</w:t>
       </w:r>
       <w:proofErr w:type="spellEnd"/>
       <w:r>
-        <w:t xml:space="preserve"> </w:t>
-      </w:r>
-    </w:p>
-    <w:p>
-      <w:proofErr w:type="spellStart"/>
-      <w:r>
-        <w:t>Pipefy</w:t>
-      </w:r>
-      <w:proofErr w:type="spellEnd"/>
-      <w:r>
-        <w:t xml:space="preserve"> is a cloud-based process management platform. It allows to build and execute any type of workflow. It offers users to use the Kanban and Scrum methodologies for agile software development. </w:t>
-      </w:r>
-      <w:proofErr w:type="spellStart"/>
-      <w:r>
-        <w:t>Pipefy</w:t>
-      </w:r>
-      <w:proofErr w:type="spellEnd"/>
-      <w:r>
-        <w:t xml:space="preserve"> connects with over 400 apps through Zapier.</w:t>
-      </w:r>
-    </w:p>
-    <w:p>
-      <w:proofErr w:type="spellStart"/>
-      <w:r>
-        <w:t>Pipefy</w:t>
-      </w:r>
-      <w:proofErr w:type="spellEnd"/>
-      <w:r>
-        <w:t xml:space="preserve"> is organized with boards and cards as we see in Figure 5, it has a predefined for the Kanban methodology and also generate reports of the existing cards. It is used with teams. It also has a feature which allows to make databases made by custom tables and custom records. It has a personalized way to see the cards, where each user is able to see the cards attached to it</w:t>
-      </w:r>
-      <w:r>
-        <w:t>.</w:t>
-      </w:r>
-    </w:p>
-    <w:p/>
-    <w:p>
-      <w:pPr>
-        <w:pStyle w:val="image"/>
-        <w:rPr>
-          <w:lang w:val="pt-BR"/>
-        </w:rPr>
-      </w:pPr>
-      <w:r>
-        <w:rPr>
-          <w:noProof/>
-          <w:lang w:val="pt-BR"/>
-        </w:rPr>
         <w:drawing>
           <wp:inline distT="0" distB="0" distL="0" distR="0">
             <wp:extent cx="4381500" cy="2484120"/>
@@ -1511,6 +1722,21 @@
       </w:r>
     </w:p>
     <w:p>
+      <w:r>
+        <w:t>It is noticed that the us</w:t>
+      </w:r>
+      <w:r>
+        <w:t>e of CSCW could be made in several ways, making possible the usability of it in any kind of work area. This paper showed some examples of CSCW tools and its different purposes</w:t>
+      </w:r>
+      <w:r>
+        <w:t>, prices and</w:t>
+      </w:r>
+      <w:r>
+        <w:t xml:space="preserve"> customers. </w:t>
+      </w:r>
+    </w:p>
+    <w:p/>
+    <w:p>
       <w:pPr>
         <w:pStyle w:val="heading1"/>
         <w:numPr>
@@ -1528,6 +1754,38 @@
         <w:pStyle w:val="referenceitem"/>
       </w:pPr>
       <w:r>
+        <w:t xml:space="preserve">T. Wei, Y. Xu, Y. Zhao, N. Khanna, B. Gao and Y. </w:t>
+      </w:r>
+      <w:proofErr w:type="spellStart"/>
+      <w:r>
+        <w:t>Coady</w:t>
+      </w:r>
+      <w:proofErr w:type="spellEnd"/>
+      <w:r>
+        <w:t>, "Exploring peer-to-peer infrastructure for Computer Supported Collaborative Work applications," 2015 IEEE Pacific Rim Conference on Communications, Computers and Signal Processing (PACRIM), Victoria, BC, 2015, pp. 304-308.</w:t>
+      </w:r>
+    </w:p>
+    <w:p>
+      <w:pPr>
+        <w:pStyle w:val="referenceitem"/>
+      </w:pPr>
+      <w:r>
+        <w:t xml:space="preserve">Y. Bouillon, F. Wendling and F. </w:t>
+      </w:r>
+      <w:proofErr w:type="spellStart"/>
+      <w:r>
+        <w:t>Bartolomei</w:t>
+      </w:r>
+      <w:proofErr w:type="spellEnd"/>
+      <w:r>
+        <w:t>, "Computer-supported collaborative work (CSCW) in biomedical signal visualization and processing," in IEEE Transactions on Information Technology in Biomedicine, vol. 3, no. 1, pp. 28-31, March 1999.</w:t>
+      </w:r>
+    </w:p>
+    <w:p>
+      <w:pPr>
+        <w:pStyle w:val="referenceitem"/>
+      </w:pPr>
+      <w:r>
         <w:t xml:space="preserve">F. </w:t>
       </w:r>
       <w:proofErr w:type="spellStart"/>
@@ -1552,11 +1810,183 @@
         <w:pStyle w:val="referenceitem"/>
       </w:pPr>
       <w:r>
+        <w:lastRenderedPageBreak/>
         <w:t xml:space="preserve">E. M. Rogers, “Communication Technology”: Simon and Schuster, 1986. </w:t>
       </w:r>
     </w:p>
+    <w:p>
+      <w:pPr>
+        <w:pStyle w:val="referenceitem"/>
+      </w:pPr>
+      <w:r>
+        <w:t xml:space="preserve">Site </w:t>
+      </w:r>
+      <w:proofErr w:type="spellStart"/>
+      <w:r>
+        <w:t>Oficial</w:t>
+      </w:r>
+      <w:proofErr w:type="spellEnd"/>
+      <w:r>
+        <w:t xml:space="preserve"> </w:t>
+      </w:r>
+      <w:proofErr w:type="spellStart"/>
+      <w:r>
+        <w:t>Zoho</w:t>
+      </w:r>
+      <w:proofErr w:type="spellEnd"/>
+      <w:r>
+        <w:t xml:space="preserve">. </w:t>
+      </w:r>
+      <w:proofErr w:type="spellStart"/>
+      <w:r>
+        <w:t>Disponível</w:t>
+      </w:r>
+      <w:proofErr w:type="spellEnd"/>
+      <w:r>
+        <w:t xml:space="preserve"> </w:t>
+      </w:r>
+      <w:proofErr w:type="spellStart"/>
+      <w:r>
+        <w:t>em</w:t>
+      </w:r>
+      <w:proofErr w:type="spellEnd"/>
+      <w:r>
+        <w:t xml:space="preserve"> </w:t>
+      </w:r>
+      <w:hyperlink r:id="rId13" w:history="1">
+        <w:r>
+          <w:rPr>
+            <w:rStyle w:val="Hyperlink"/>
+          </w:rPr>
+          <w:t>https://www.zoho.com/projects/</w:t>
+        </w:r>
+      </w:hyperlink>
+    </w:p>
+    <w:p>
+      <w:pPr>
+        <w:pStyle w:val="referenceitem"/>
+      </w:pPr>
+      <w:r>
+        <w:t xml:space="preserve">Site </w:t>
+      </w:r>
+      <w:proofErr w:type="spellStart"/>
+      <w:r>
+        <w:t>Oficial</w:t>
+      </w:r>
+      <w:proofErr w:type="spellEnd"/>
+      <w:r>
+        <w:t xml:space="preserve"> Adobe Connect. </w:t>
+      </w:r>
+      <w:proofErr w:type="spellStart"/>
+      <w:r>
+        <w:t>Disponível</w:t>
+      </w:r>
+      <w:proofErr w:type="spellEnd"/>
+      <w:r>
+        <w:t xml:space="preserve"> </w:t>
+      </w:r>
+      <w:proofErr w:type="spellStart"/>
+      <w:r>
+        <w:t>em</w:t>
+      </w:r>
+      <w:proofErr w:type="spellEnd"/>
+      <w:r>
+        <w:t xml:space="preserve"> </w:t>
+      </w:r>
+      <w:hyperlink r:id="rId14" w:history="1">
+        <w:r>
+          <w:rPr>
+            <w:rStyle w:val="Hyperlink"/>
+          </w:rPr>
+          <w:t>https://www.adobe.com/products/adobeconnect.html</w:t>
+        </w:r>
+      </w:hyperlink>
+    </w:p>
+    <w:p>
+      <w:pPr>
+        <w:pStyle w:val="referenceitem"/>
+      </w:pPr>
+      <w:r>
+        <w:t xml:space="preserve">Site </w:t>
+      </w:r>
+      <w:proofErr w:type="spellStart"/>
+      <w:r>
+        <w:t>Oficial</w:t>
+      </w:r>
+      <w:proofErr w:type="spellEnd"/>
+      <w:r>
+        <w:t xml:space="preserve"> Slack. </w:t>
+      </w:r>
+      <w:proofErr w:type="spellStart"/>
+      <w:r>
+        <w:t>Disponível</w:t>
+      </w:r>
+      <w:proofErr w:type="spellEnd"/>
+      <w:r>
+        <w:t xml:space="preserve"> </w:t>
+      </w:r>
+      <w:proofErr w:type="spellStart"/>
+      <w:r>
+        <w:t>em</w:t>
+      </w:r>
+      <w:proofErr w:type="spellEnd"/>
+      <w:r>
+        <w:t xml:space="preserve"> https://</w:t>
+      </w:r>
+      <w:r>
+        <w:t>www.slack.com/‎</w:t>
+      </w:r>
+    </w:p>
+    <w:p>
+      <w:pPr>
+        <w:pStyle w:val="referenceitem"/>
+      </w:pPr>
+      <w:r>
+        <w:t xml:space="preserve">Site </w:t>
+      </w:r>
+      <w:proofErr w:type="spellStart"/>
+      <w:r>
+        <w:t>Oficial</w:t>
+      </w:r>
+      <w:proofErr w:type="spellEnd"/>
+      <w:r>
+        <w:t xml:space="preserve"> Trello. </w:t>
+      </w:r>
+      <w:proofErr w:type="spellStart"/>
+      <w:r>
+        <w:t>Disponível</w:t>
+      </w:r>
+      <w:proofErr w:type="spellEnd"/>
+      <w:r>
+        <w:t xml:space="preserve"> </w:t>
+      </w:r>
+      <w:proofErr w:type="spellStart"/>
+      <w:r>
+        <w:t>em</w:t>
+      </w:r>
+      <w:proofErr w:type="spellEnd"/>
+      <w:r>
+        <w:t xml:space="preserve"> </w:t>
+      </w:r>
+      <w:hyperlink r:id="rId15" w:history="1">
+        <w:r>
+          <w:rPr>
+            <w:rStyle w:val="Hyperlink"/>
+          </w:rPr>
+          <w:t>https://trello.com/</w:t>
+        </w:r>
+      </w:hyperlink>
+    </w:p>
+    <w:p>
+      <w:pPr>
+        <w:pStyle w:val="referenceitem"/>
+      </w:pPr>
+      <w:r>
+        <w:t>https://www.pipefy.com/</w:t>
+      </w:r>
+    </w:p>
     <w:sectPr>
-      <w:footerReference w:type="first" r:id="rId13"/>
+      <w:footerReference w:type="first" r:id="rId16"/>
       <w:pgSz w:w="11906" w:h="16838" w:code="9"/>
       <w:pgMar w:top="2948" w:right="2494" w:bottom="2948" w:left="2494" w:header="2381" w:footer="2324" w:gutter="0"/>
       <w:cols w:space="708"/>
@@ -2720,7 +3150,7 @@
   <w:abstractNum w:abstractNumId="16" w15:restartNumberingAfterBreak="0">
     <w:nsid w:val="7D9521C8"/>
     <w:multiLevelType w:val="multilevel"/>
-    <w:tmpl w:val="08C02D24"/>
+    <w:tmpl w:val="82C894D4"/>
     <w:styleLink w:val="referencelist"/>
     <w:lvl w:ilvl="0">
       <w:start w:val="1"/>
@@ -2745,9 +3175,9 @@
       <w:lvlJc w:val="left"/>
       <w:pPr>
         <w:tabs>
-          <w:tab w:val="num" w:pos="2238"/>
-        </w:tabs>
-        <w:ind w:left="2238" w:hanging="360"/>
+          <w:tab w:val="num" w:pos="2352"/>
+        </w:tabs>
+        <w:ind w:left="2352" w:hanging="360"/>
       </w:pPr>
       <w:rPr>
         <w:rFonts w:hint="default"/>
@@ -2760,9 +3190,9 @@
       <w:lvlJc w:val="right"/>
       <w:pPr>
         <w:tabs>
-          <w:tab w:val="num" w:pos="2958"/>
-        </w:tabs>
-        <w:ind w:left="2958" w:hanging="180"/>
+          <w:tab w:val="num" w:pos="3072"/>
+        </w:tabs>
+        <w:ind w:left="3072" w:hanging="180"/>
       </w:pPr>
       <w:rPr>
         <w:rFonts w:hint="default"/>
@@ -2775,9 +3205,9 @@
       <w:lvlJc w:val="left"/>
       <w:pPr>
         <w:tabs>
-          <w:tab w:val="num" w:pos="3678"/>
-        </w:tabs>
-        <w:ind w:left="3678" w:hanging="360"/>
+          <w:tab w:val="num" w:pos="3792"/>
+        </w:tabs>
+        <w:ind w:left="3792" w:hanging="360"/>
       </w:pPr>
       <w:rPr>
         <w:rFonts w:hint="default"/>
@@ -2790,9 +3220,9 @@
       <w:lvlJc w:val="left"/>
       <w:pPr>
         <w:tabs>
-          <w:tab w:val="num" w:pos="4398"/>
-        </w:tabs>
-        <w:ind w:left="4398" w:hanging="360"/>
+          <w:tab w:val="num" w:pos="4512"/>
+        </w:tabs>
+        <w:ind w:left="4512" w:hanging="360"/>
       </w:pPr>
       <w:rPr>
         <w:rFonts w:hint="default"/>
@@ -2805,9 +3235,9 @@
       <w:lvlJc w:val="right"/>
       <w:pPr>
         <w:tabs>
-          <w:tab w:val="num" w:pos="5118"/>
-        </w:tabs>
-        <w:ind w:left="5118" w:hanging="180"/>
+          <w:tab w:val="num" w:pos="5232"/>
+        </w:tabs>
+        <w:ind w:left="5232" w:hanging="180"/>
       </w:pPr>
       <w:rPr>
         <w:rFonts w:hint="default"/>
@@ -2820,9 +3250,9 @@
       <w:lvlJc w:val="left"/>
       <w:pPr>
         <w:tabs>
-          <w:tab w:val="num" w:pos="5838"/>
-        </w:tabs>
-        <w:ind w:left="5838" w:hanging="360"/>
+          <w:tab w:val="num" w:pos="5952"/>
+        </w:tabs>
+        <w:ind w:left="5952" w:hanging="360"/>
       </w:pPr>
       <w:rPr>
         <w:rFonts w:hint="default"/>
@@ -2835,9 +3265,9 @@
       <w:lvlJc w:val="left"/>
       <w:pPr>
         <w:tabs>
-          <w:tab w:val="num" w:pos="6558"/>
-        </w:tabs>
-        <w:ind w:left="6558" w:hanging="360"/>
+          <w:tab w:val="num" w:pos="6672"/>
+        </w:tabs>
+        <w:ind w:left="6672" w:hanging="360"/>
       </w:pPr>
       <w:rPr>
         <w:rFonts w:hint="default"/>
@@ -2850,9 +3280,9 @@
       <w:lvlJc w:val="right"/>
       <w:pPr>
         <w:tabs>
-          <w:tab w:val="num" w:pos="7278"/>
-        </w:tabs>
-        <w:ind w:left="7278" w:hanging="180"/>
+          <w:tab w:val="num" w:pos="7392"/>
+        </w:tabs>
+        <w:ind w:left="7392" w:hanging="180"/>
       </w:pPr>
       <w:rPr>
         <w:rFonts w:hint="default"/>
@@ -3468,7 +3898,6 @@
   <w:style w:type="character" w:default="1" w:styleId="Fontepargpadro">
     <w:name w:val="Default Paragraph Font"/>
     <w:uiPriority w:val="1"/>
-    <w:semiHidden/>
     <w:unhideWhenUsed/>
   </w:style>
   <w:style w:type="table" w:default="1" w:styleId="Tabelanormal">
@@ -3868,7 +4297,7 @@
   <w:style w:type="paragraph" w:customStyle="1" w:styleId="referenceitem">
     <w:name w:val="referenceitem"/>
     <w:basedOn w:val="Normal"/>
-    <w:rsid w:val="00B03BA0"/>
+    <w:rsid w:val="00217D64"/>
     <w:pPr>
       <w:numPr>
         <w:numId w:val="10"/>
@@ -4163,6 +4592,23 @@
     <w:name w:val="tlid-translation"/>
     <w:basedOn w:val="Fontepargpadro"/>
     <w:rsid w:val="005A36A4"/>
+  </w:style>
+  <w:style w:type="character" w:styleId="MenoPendente">
+    <w:name w:val="Unresolved Mention"/>
+    <w:basedOn w:val="Fontepargpadro"/>
+    <w:uiPriority w:val="99"/>
+    <w:semiHidden/>
+    <w:unhideWhenUsed/>
+    <w:rsid w:val="00371268"/>
+    <w:rPr>
+      <w:color w:val="808080"/>
+      <w:shd w:val="clear" w:color="auto" w:fill="E6E6E6"/>
+    </w:rPr>
+  </w:style>
+  <w:style w:type="character" w:customStyle="1" w:styleId="5yl5">
+    <w:name w:val="_5yl5"/>
+    <w:basedOn w:val="Fontepargpadro"/>
+    <w:rsid w:val="00AF00F9"/>
   </w:style>
 </w:styles>
 </file>
@@ -4455,7 +4901,7 @@
 </file>
 
 <file path=customXml/itemProps1.xml><?xml version="1.0" encoding="utf-8"?>
-<ds:datastoreItem xmlns:ds="http://schemas.openxmlformats.org/officeDocument/2006/customXml" ds:itemID="{C2C407E1-AF83-4155-B890-4D6C430080DA}">
+<ds:datastoreItem xmlns:ds="http://schemas.openxmlformats.org/officeDocument/2006/customXml" ds:itemID="{80A183E3-D113-427A-8A89-636E90E098B7}">
   <ds:schemaRefs>
     <ds:schemaRef ds:uri="http://schemas.openxmlformats.org/officeDocument/2006/bibliography"/>
   </ds:schemaRefs>

</xml_diff>